<commit_message>
DF Lab8 Exercise 7 done
</commit_message>
<xml_diff>
--- a/Digital Forensics/Lab8/Exercise7.docx
+++ b/Digital Forensics/Lab8/Exercise7.docx
@@ -293,7 +293,14 @@
                 <w:sz w:val="24"/>
                 <w:szCs w:val="24"/>
               </w:rPr>
-              <w:t>28</w:t>
+              <w:t>2</w:t>
+            </w:r>
+            <w:r>
+              <w:rPr>
+                <w:sz w:val="24"/>
+                <w:szCs w:val="24"/>
+              </w:rPr>
+              <w:t>6</w:t>
             </w:r>
             <w:r>
               <w:rPr>
@@ -541,6 +548,7 @@
       </w:pPr>
       <w:r>
         <w:rPr>
+          <w:noProof/>
           <w:sz w:val="28"/>
           <w:szCs w:val="28"/>
         </w:rPr>
@@ -595,6 +603,7 @@
       </w:pPr>
       <w:r>
         <w:rPr>
+          <w:noProof/>
           <w:sz w:val="28"/>
           <w:szCs w:val="28"/>
         </w:rPr>
@@ -652,6 +661,9 @@
         <w:keepNext/>
       </w:pPr>
       <w:r>
+        <w:rPr>
+          <w:noProof/>
+        </w:rPr>
         <w:drawing>
           <wp:inline distT="0" distB="0" distL="0" distR="0" wp14:anchorId="3333445C" wp14:editId="67D059B7">
             <wp:extent cx="5731510" cy="3925570"/>
@@ -930,6 +942,7 @@
       </w:pPr>
       <w:r>
         <w:rPr>
+          <w:noProof/>
           <w:sz w:val="28"/>
           <w:szCs w:val="28"/>
         </w:rPr>
@@ -988,6 +1001,7 @@
       </w:pPr>
       <w:r>
         <w:rPr>
+          <w:noProof/>
           <w:sz w:val="28"/>
           <w:szCs w:val="28"/>
         </w:rPr>
@@ -1178,7 +1192,14 @@
           <w:sz w:val="28"/>
           <w:szCs w:val="28"/>
         </w:rPr>
-        <w:t xml:space="preserve">A few commands are executed and their outputs are shown below. </w:t>
+        <w:t>Working with NTFS hidden streams</w:t>
+      </w:r>
+      <w:r>
+        <w:rPr>
+          <w:sz w:val="28"/>
+          <w:szCs w:val="28"/>
+        </w:rPr>
+        <w:t xml:space="preserve">. </w:t>
       </w:r>
     </w:p>
     <w:p>
@@ -1214,7 +1235,37 @@
           <w:sz w:val="28"/>
           <w:szCs w:val="28"/>
         </w:rPr>
-        <w:t xml:space="preserve">Create text files using these tools. Then use a Hex editor such as vim or WinHex to view these files. What similarities and differences do you notice? </w:t>
+        <w:t xml:space="preserve">Create a folder dirtysecret. (If one already exists, remove all its contents.) In the dirtysecret folder we first create a file and then a stream. </w:t>
+      </w:r>
+    </w:p>
+    <w:p>
+      <w:pPr>
+        <w:rPr>
+          <w:sz w:val="28"/>
+          <w:szCs w:val="28"/>
+        </w:rPr>
+      </w:pPr>
+      <w:r>
+        <w:rPr>
+          <w:sz w:val="28"/>
+          <w:szCs w:val="28"/>
+        </w:rPr>
+        <w:t xml:space="preserve">c:\dirtysecret echo "This is a file" &gt; file.txt </w:t>
+      </w:r>
+    </w:p>
+    <w:p>
+      <w:pPr>
+        <w:rPr>
+          <w:sz w:val="28"/>
+          <w:szCs w:val="28"/>
+        </w:rPr>
+      </w:pPr>
+      <w:r>
+        <w:rPr>
+          <w:sz w:val="28"/>
+          <w:szCs w:val="28"/>
+        </w:rPr>
+        <w:t xml:space="preserve">c:\dirtysecret echo "This is another file" &gt; file.txt:hiddenstream.txt </w:t>
       </w:r>
     </w:p>
     <w:p>
@@ -1241,25 +1292,644 @@
     <w:p>
       <w:pPr>
         <w:rPr>
-          <w:sz w:val="28"/>
-          <w:szCs w:val="28"/>
-        </w:rPr>
-      </w:pPr>
-      <w:r>
-        <w:rPr>
           <w:noProof/>
           <w:sz w:val="28"/>
           <w:szCs w:val="28"/>
         </w:rPr>
-        <w:t>To open a file using WinHex, click ‘File’-&gt;’open’. Then browse for the file and open it.</w:t>
-      </w:r>
+      </w:pPr>
       <w:r>
         <w:rPr>
           <w:noProof/>
           <w:sz w:val="28"/>
           <w:szCs w:val="28"/>
         </w:rPr>
-        <w:t xml:space="preserve"> For this</w:t>
+        <w:t>NTFS file streams or Alternate Data Streams (ADS) can provide attackers with a method of hiding hacker tools on a system and allowthem to execute withour being detected.</w:t>
+      </w:r>
+    </w:p>
+    <w:p>
+      <w:pPr>
+        <w:rPr>
+          <w:noProof/>
+          <w:sz w:val="28"/>
+          <w:szCs w:val="28"/>
+        </w:rPr>
+      </w:pPr>
+      <w:r>
+        <w:rPr>
+          <w:noProof/>
+          <w:sz w:val="28"/>
+          <w:szCs w:val="28"/>
+        </w:rPr>
+        <w:t>A new folder called ‘secret’ is created and is kept empty as shown.</w:t>
+      </w:r>
+    </w:p>
+    <w:p>
+      <w:pPr>
+        <w:rPr>
+          <w:sz w:val="28"/>
+          <w:szCs w:val="28"/>
+        </w:rPr>
+      </w:pPr>
+      <w:r>
+        <w:rPr>
+          <w:sz w:val="28"/>
+          <w:szCs w:val="28"/>
+        </w:rPr>
+        <w:drawing>
+          <wp:inline distT="0" distB="0" distL="0" distR="0" wp14:anchorId="56368354" wp14:editId="23DF9CE5">
+            <wp:extent cx="5731510" cy="2194560"/>
+            <wp:effectExtent l="0" t="0" r="2540" b="0"/>
+            <wp:docPr id="2" name="Picture 2"/>
+            <wp:cNvGraphicFramePr>
+              <a:graphicFrameLocks xmlns:a="http://schemas.openxmlformats.org/drawingml/2006/main" noChangeAspect="1"/>
+            </wp:cNvGraphicFramePr>
+            <a:graphic xmlns:a="http://schemas.openxmlformats.org/drawingml/2006/main">
+              <a:graphicData uri="http://schemas.openxmlformats.org/drawingml/2006/picture">
+                <pic:pic xmlns:pic="http://schemas.openxmlformats.org/drawingml/2006/picture">
+                  <pic:nvPicPr>
+                    <pic:cNvPr id="1" name=""/>
+                    <pic:cNvPicPr/>
+                  </pic:nvPicPr>
+                  <pic:blipFill>
+                    <a:blip r:embed="rId13"/>
+                    <a:stretch>
+                      <a:fillRect/>
+                    </a:stretch>
+                  </pic:blipFill>
+                  <pic:spPr>
+                    <a:xfrm>
+                      <a:off x="0" y="0"/>
+                      <a:ext cx="5731510" cy="2194560"/>
+                    </a:xfrm>
+                    <a:prstGeom prst="rect">
+                      <a:avLst/>
+                    </a:prstGeom>
+                  </pic:spPr>
+                </pic:pic>
+              </a:graphicData>
+            </a:graphic>
+          </wp:inline>
+        </w:drawing>
+      </w:r>
+    </w:p>
+    <w:p>
+      <w:pPr>
+        <w:rPr>
+          <w:sz w:val="28"/>
+          <w:szCs w:val="28"/>
+        </w:rPr>
+      </w:pPr>
+      <w:r>
+        <w:rPr>
+          <w:sz w:val="28"/>
+          <w:szCs w:val="28"/>
+        </w:rPr>
+        <w:t>The, we create a text file with some content.</w:t>
+      </w:r>
+    </w:p>
+    <w:p>
+      <w:pPr>
+        <w:rPr>
+          <w:sz w:val="28"/>
+          <w:szCs w:val="28"/>
+        </w:rPr>
+      </w:pPr>
+      <w:r>
+        <w:rPr>
+          <w:sz w:val="28"/>
+          <w:szCs w:val="28"/>
+        </w:rPr>
+        <w:drawing>
+          <wp:inline distT="0" distB="0" distL="0" distR="0" wp14:anchorId="036D67CF" wp14:editId="65057B18">
+            <wp:extent cx="5731510" cy="1932305"/>
+            <wp:effectExtent l="0" t="0" r="2540" b="0"/>
+            <wp:docPr id="3" name="Picture 3"/>
+            <wp:cNvGraphicFramePr>
+              <a:graphicFrameLocks xmlns:a="http://schemas.openxmlformats.org/drawingml/2006/main" noChangeAspect="1"/>
+            </wp:cNvGraphicFramePr>
+            <a:graphic xmlns:a="http://schemas.openxmlformats.org/drawingml/2006/main">
+              <a:graphicData uri="http://schemas.openxmlformats.org/drawingml/2006/picture">
+                <pic:pic xmlns:pic="http://schemas.openxmlformats.org/drawingml/2006/picture">
+                  <pic:nvPicPr>
+                    <pic:cNvPr id="1" name=""/>
+                    <pic:cNvPicPr/>
+                  </pic:nvPicPr>
+                  <pic:blipFill>
+                    <a:blip r:embed="rId14"/>
+                    <a:stretch>
+                      <a:fillRect/>
+                    </a:stretch>
+                  </pic:blipFill>
+                  <pic:spPr>
+                    <a:xfrm>
+                      <a:off x="0" y="0"/>
+                      <a:ext cx="5731510" cy="1932305"/>
+                    </a:xfrm>
+                    <a:prstGeom prst="rect">
+                      <a:avLst/>
+                    </a:prstGeom>
+                  </pic:spPr>
+                </pic:pic>
+              </a:graphicData>
+            </a:graphic>
+          </wp:inline>
+        </w:drawing>
+      </w:r>
+    </w:p>
+    <w:p>
+      <w:pPr>
+        <w:rPr>
+          <w:sz w:val="28"/>
+          <w:szCs w:val="28"/>
+        </w:rPr>
+      </w:pPr>
+      <w:r>
+        <w:rPr>
+          <w:sz w:val="28"/>
+          <w:szCs w:val="28"/>
+        </w:rPr>
+        <w:t>Then, we create a stream with another file.</w:t>
+      </w:r>
+    </w:p>
+    <w:p>
+      <w:pPr>
+        <w:rPr>
+          <w:sz w:val="28"/>
+          <w:szCs w:val="28"/>
+        </w:rPr>
+      </w:pPr>
+      <w:r>
+        <w:rPr>
+          <w:sz w:val="28"/>
+          <w:szCs w:val="28"/>
+        </w:rPr>
+        <w:lastRenderedPageBreak/>
+        <w:drawing>
+          <wp:inline distT="0" distB="0" distL="0" distR="0" wp14:anchorId="026EAFB7" wp14:editId="63D10296">
+            <wp:extent cx="5731510" cy="1742440"/>
+            <wp:effectExtent l="0" t="0" r="2540" b="0"/>
+            <wp:docPr id="4" name="Picture 4"/>
+            <wp:cNvGraphicFramePr>
+              <a:graphicFrameLocks xmlns:a="http://schemas.openxmlformats.org/drawingml/2006/main" noChangeAspect="1"/>
+            </wp:cNvGraphicFramePr>
+            <a:graphic xmlns:a="http://schemas.openxmlformats.org/drawingml/2006/main">
+              <a:graphicData uri="http://schemas.openxmlformats.org/drawingml/2006/picture">
+                <pic:pic xmlns:pic="http://schemas.openxmlformats.org/drawingml/2006/picture">
+                  <pic:nvPicPr>
+                    <pic:cNvPr id="1" name=""/>
+                    <pic:cNvPicPr/>
+                  </pic:nvPicPr>
+                  <pic:blipFill>
+                    <a:blip r:embed="rId15"/>
+                    <a:stretch>
+                      <a:fillRect/>
+                    </a:stretch>
+                  </pic:blipFill>
+                  <pic:spPr>
+                    <a:xfrm>
+                      <a:off x="0" y="0"/>
+                      <a:ext cx="5731510" cy="1742440"/>
+                    </a:xfrm>
+                    <a:prstGeom prst="rect">
+                      <a:avLst/>
+                    </a:prstGeom>
+                  </pic:spPr>
+                </pic:pic>
+              </a:graphicData>
+            </a:graphic>
+          </wp:inline>
+        </w:drawing>
+      </w:r>
+    </w:p>
+    <w:p>
+      <w:pPr>
+        <w:rPr>
+          <w:sz w:val="28"/>
+          <w:szCs w:val="28"/>
+        </w:rPr>
+      </w:pPr>
+      <w:r>
+        <w:rPr>
+          <w:sz w:val="28"/>
+          <w:szCs w:val="28"/>
+        </w:rPr>
+        <w:t>But we see that the second file is not listed by the ‘dir’ command. We can open it with the notepad however.</w:t>
+      </w:r>
+    </w:p>
+    <w:p>
+      <w:pPr>
+        <w:rPr>
+          <w:sz w:val="28"/>
+          <w:szCs w:val="28"/>
+        </w:rPr>
+      </w:pPr>
+      <w:r>
+        <w:rPr>
+          <w:sz w:val="28"/>
+          <w:szCs w:val="28"/>
+        </w:rPr>
+        <w:drawing>
+          <wp:inline distT="0" distB="0" distL="0" distR="0" wp14:anchorId="1A64628E" wp14:editId="0C04C8AE">
+            <wp:extent cx="5731510" cy="1143635"/>
+            <wp:effectExtent l="0" t="0" r="2540" b="0"/>
+            <wp:docPr id="5" name="Picture 5"/>
+            <wp:cNvGraphicFramePr>
+              <a:graphicFrameLocks xmlns:a="http://schemas.openxmlformats.org/drawingml/2006/main" noChangeAspect="1"/>
+            </wp:cNvGraphicFramePr>
+            <a:graphic xmlns:a="http://schemas.openxmlformats.org/drawingml/2006/main">
+              <a:graphicData uri="http://schemas.openxmlformats.org/drawingml/2006/picture">
+                <pic:pic xmlns:pic="http://schemas.openxmlformats.org/drawingml/2006/picture">
+                  <pic:nvPicPr>
+                    <pic:cNvPr id="1" name=""/>
+                    <pic:cNvPicPr/>
+                  </pic:nvPicPr>
+                  <pic:blipFill>
+                    <a:blip r:embed="rId16"/>
+                    <a:stretch>
+                      <a:fillRect/>
+                    </a:stretch>
+                  </pic:blipFill>
+                  <pic:spPr>
+                    <a:xfrm>
+                      <a:off x="0" y="0"/>
+                      <a:ext cx="5731510" cy="1143635"/>
+                    </a:xfrm>
+                    <a:prstGeom prst="rect">
+                      <a:avLst/>
+                    </a:prstGeom>
+                  </pic:spPr>
+                </pic:pic>
+              </a:graphicData>
+            </a:graphic>
+          </wp:inline>
+        </w:drawing>
+      </w:r>
+    </w:p>
+    <w:p>
+      <w:pPr>
+        <w:rPr>
+          <w:sz w:val="28"/>
+          <w:szCs w:val="28"/>
+        </w:rPr>
+      </w:pPr>
+      <w:r>
+        <w:rPr>
+          <w:sz w:val="28"/>
+          <w:szCs w:val="28"/>
+        </w:rPr>
+        <w:t xml:space="preserve">What is happening here is that we have stored data behind a filename (file.txt) with the help of a stream name (hiddenstream.txt). The name after the colon (:) is the hidden stream name. We can discover it only through the </w:t>
+      </w:r>
+      <w:r>
+        <w:rPr>
+          <w:sz w:val="28"/>
+          <w:szCs w:val="28"/>
+        </w:rPr>
+        <w:t>terminal.</w:t>
+      </w:r>
+      <w:r>
+        <w:rPr>
+          <w:sz w:val="28"/>
+          <w:szCs w:val="28"/>
+        </w:rPr>
+        <w:t xml:space="preserve"> </w:t>
+      </w:r>
+    </w:p>
+    <w:p>
+      <w:pPr>
+        <w:rPr>
+          <w:sz w:val="28"/>
+          <w:szCs w:val="28"/>
+        </w:rPr>
+      </w:pPr>
+      <w:r>
+        <w:rPr>
+          <w:sz w:val="28"/>
+          <w:szCs w:val="28"/>
+        </w:rPr>
+        <w:t xml:space="preserve">We can detect hidden streams using the command </w:t>
+      </w:r>
+      <w:r>
+        <w:rPr>
+          <w:i/>
+          <w:iCs/>
+          <w:sz w:val="28"/>
+          <w:szCs w:val="28"/>
+        </w:rPr>
+        <w:t>‘dir /R’</w:t>
+      </w:r>
+      <w:r>
+        <w:rPr>
+          <w:sz w:val="28"/>
+          <w:szCs w:val="28"/>
+        </w:rPr>
+        <w:t>.</w:t>
+      </w:r>
+    </w:p>
+    <w:p>
+      <w:pPr>
+        <w:rPr>
+          <w:sz w:val="28"/>
+          <w:szCs w:val="28"/>
+        </w:rPr>
+      </w:pPr>
+      <w:r>
+        <w:rPr>
+          <w:sz w:val="28"/>
+          <w:szCs w:val="28"/>
+        </w:rPr>
+        <w:drawing>
+          <wp:inline distT="0" distB="0" distL="0" distR="0" wp14:anchorId="7FA6333A" wp14:editId="26084490">
+            <wp:extent cx="5731510" cy="2477135"/>
+            <wp:effectExtent l="0" t="0" r="2540" b="0"/>
+            <wp:docPr id="12" name="Picture 12"/>
+            <wp:cNvGraphicFramePr>
+              <a:graphicFrameLocks xmlns:a="http://schemas.openxmlformats.org/drawingml/2006/main" noChangeAspect="1"/>
+            </wp:cNvGraphicFramePr>
+            <a:graphic xmlns:a="http://schemas.openxmlformats.org/drawingml/2006/main">
+              <a:graphicData uri="http://schemas.openxmlformats.org/drawingml/2006/picture">
+                <pic:pic xmlns:pic="http://schemas.openxmlformats.org/drawingml/2006/picture">
+                  <pic:nvPicPr>
+                    <pic:cNvPr id="1" name=""/>
+                    <pic:cNvPicPr/>
+                  </pic:nvPicPr>
+                  <pic:blipFill>
+                    <a:blip r:embed="rId17"/>
+                    <a:stretch>
+                      <a:fillRect/>
+                    </a:stretch>
+                  </pic:blipFill>
+                  <pic:spPr>
+                    <a:xfrm>
+                      <a:off x="0" y="0"/>
+                      <a:ext cx="5731510" cy="2477135"/>
+                    </a:xfrm>
+                    <a:prstGeom prst="rect">
+                      <a:avLst/>
+                    </a:prstGeom>
+                  </pic:spPr>
+                </pic:pic>
+              </a:graphicData>
+            </a:graphic>
+          </wp:inline>
+        </w:drawing>
+      </w:r>
+    </w:p>
+    <w:p>
+      <w:pPr>
+        <w:rPr>
+          <w:sz w:val="28"/>
+          <w:szCs w:val="28"/>
+        </w:rPr>
+      </w:pPr>
+      <w:r>
+        <w:rPr>
+          <w:sz w:val="28"/>
+          <w:szCs w:val="28"/>
+        </w:rPr>
+        <w:t>But</w:t>
+      </w:r>
+      <w:r>
+        <w:rPr>
+          <w:sz w:val="28"/>
+          <w:szCs w:val="28"/>
+        </w:rPr>
+        <w:t xml:space="preserve"> there are </w:t>
+      </w:r>
+      <w:r>
+        <w:rPr>
+          <w:sz w:val="28"/>
+          <w:szCs w:val="28"/>
+        </w:rPr>
+        <w:t>command line applications</w:t>
+      </w:r>
+      <w:r>
+        <w:rPr>
+          <w:sz w:val="28"/>
+          <w:szCs w:val="28"/>
+        </w:rPr>
+        <w:t xml:space="preserve"> too</w:t>
+      </w:r>
+      <w:r>
+        <w:rPr>
+          <w:sz w:val="28"/>
+          <w:szCs w:val="28"/>
+        </w:rPr>
+        <w:t xml:space="preserve"> like ‘streams’ which we can use to detect files that have streams and t</w:t>
+      </w:r>
+      <w:r>
+        <w:rPr>
+          <w:sz w:val="28"/>
+          <w:szCs w:val="28"/>
+        </w:rPr>
+        <w:t>h</w:t>
+      </w:r>
+      <w:r>
+        <w:rPr>
+          <w:sz w:val="28"/>
+          <w:szCs w:val="28"/>
+        </w:rPr>
+        <w:t>eir names.</w:t>
+      </w:r>
+    </w:p>
+    <w:p>
+      <w:pPr>
+        <w:rPr>
+          <w:sz w:val="28"/>
+          <w:szCs w:val="28"/>
+        </w:rPr>
+      </w:pPr>
+      <w:r>
+        <w:rPr>
+          <w:sz w:val="28"/>
+          <w:szCs w:val="28"/>
+        </w:rPr>
+        <w:lastRenderedPageBreak/>
+        <w:drawing>
+          <wp:inline distT="0" distB="0" distL="0" distR="0" wp14:anchorId="60A77984" wp14:editId="1EA1EBBE">
+            <wp:extent cx="5731510" cy="1802130"/>
+            <wp:effectExtent l="0" t="0" r="2540" b="7620"/>
+            <wp:docPr id="7" name="Picture 7"/>
+            <wp:cNvGraphicFramePr>
+              <a:graphicFrameLocks xmlns:a="http://schemas.openxmlformats.org/drawingml/2006/main" noChangeAspect="1"/>
+            </wp:cNvGraphicFramePr>
+            <a:graphic xmlns:a="http://schemas.openxmlformats.org/drawingml/2006/main">
+              <a:graphicData uri="http://schemas.openxmlformats.org/drawingml/2006/picture">
+                <pic:pic xmlns:pic="http://schemas.openxmlformats.org/drawingml/2006/picture">
+                  <pic:nvPicPr>
+                    <pic:cNvPr id="1" name=""/>
+                    <pic:cNvPicPr/>
+                  </pic:nvPicPr>
+                  <pic:blipFill>
+                    <a:blip r:embed="rId18"/>
+                    <a:stretch>
+                      <a:fillRect/>
+                    </a:stretch>
+                  </pic:blipFill>
+                  <pic:spPr>
+                    <a:xfrm>
+                      <a:off x="0" y="0"/>
+                      <a:ext cx="5731510" cy="1802130"/>
+                    </a:xfrm>
+                    <a:prstGeom prst="rect">
+                      <a:avLst/>
+                    </a:prstGeom>
+                  </pic:spPr>
+                </pic:pic>
+              </a:graphicData>
+            </a:graphic>
+          </wp:inline>
+        </w:drawing>
+      </w:r>
+    </w:p>
+    <w:p>
+      <w:pPr>
+        <w:rPr>
+          <w:sz w:val="28"/>
+          <w:szCs w:val="28"/>
+        </w:rPr>
+      </w:pPr>
+      <w:r>
+        <w:rPr>
+          <w:sz w:val="28"/>
+          <w:szCs w:val="28"/>
+        </w:rPr>
+        <w:t xml:space="preserve">In the screenshot above, we </w:t>
+      </w:r>
+      <w:r>
+        <w:rPr>
+          <w:sz w:val="28"/>
+          <w:szCs w:val="28"/>
+        </w:rPr>
+        <w:t>see that ‘</w:t>
+      </w:r>
+      <w:r>
+        <w:rPr>
+          <w:i/>
+          <w:iCs/>
+          <w:sz w:val="28"/>
+          <w:szCs w:val="28"/>
+        </w:rPr>
+        <w:t>streams &lt;filename&gt;</w:t>
+      </w:r>
+      <w:r>
+        <w:rPr>
+          <w:sz w:val="28"/>
+          <w:szCs w:val="28"/>
+        </w:rPr>
+        <w:t xml:space="preserve">’ shows the names of streams associated with the filename given (here, file.txt). The hidden stream </w:t>
+      </w:r>
+      <w:r>
+        <w:rPr>
+          <w:i/>
+          <w:iCs/>
+          <w:sz w:val="28"/>
+          <w:szCs w:val="28"/>
+        </w:rPr>
+        <w:t>‘hiddenstream.txt’</w:t>
+      </w:r>
+      <w:r>
+        <w:rPr>
+          <w:sz w:val="28"/>
+          <w:szCs w:val="28"/>
+        </w:rPr>
+        <w:t xml:space="preserve"> is listed.</w:t>
+      </w:r>
+    </w:p>
+    <w:p>
+      <w:pPr>
+        <w:rPr>
+          <w:sz w:val="28"/>
+          <w:szCs w:val="28"/>
+        </w:rPr>
+      </w:pPr>
+      <w:r>
+        <w:rPr>
+          <w:sz w:val="28"/>
+          <w:szCs w:val="28"/>
+        </w:rPr>
+        <w:t xml:space="preserve">We can also delete all streams using the </w:t>
+      </w:r>
+      <w:r>
+        <w:rPr>
+          <w:i/>
+          <w:iCs/>
+          <w:sz w:val="28"/>
+          <w:szCs w:val="28"/>
+        </w:rPr>
+        <w:t>‘d’</w:t>
+      </w:r>
+      <w:r>
+        <w:rPr>
+          <w:i/>
+          <w:iCs/>
+          <w:sz w:val="28"/>
+          <w:szCs w:val="28"/>
+        </w:rPr>
+        <w:softHyphen/>
+        <w:t xml:space="preserve"> </w:t>
+      </w:r>
+      <w:r>
+        <w:rPr>
+          <w:sz w:val="28"/>
+          <w:szCs w:val="28"/>
+        </w:rPr>
+        <w:t>parameter as follows.</w:t>
+      </w:r>
+      <w:r>
+        <w:rPr>
+          <w:sz w:val="28"/>
+          <w:szCs w:val="28"/>
+        </w:rPr>
+        <w:t xml:space="preserve"> We can’t, however, delete a single specific stream.</w:t>
+      </w:r>
+    </w:p>
+    <w:p>
+      <w:pPr>
+        <w:rPr>
+          <w:sz w:val="28"/>
+          <w:szCs w:val="28"/>
+        </w:rPr>
+      </w:pPr>
+      <w:r>
+        <w:rPr>
+          <w:sz w:val="28"/>
+          <w:szCs w:val="28"/>
+        </w:rPr>
+        <w:drawing>
+          <wp:inline distT="0" distB="0" distL="0" distR="0" wp14:anchorId="43C70ADF" wp14:editId="72B8B32A">
+            <wp:extent cx="5731510" cy="1815465"/>
+            <wp:effectExtent l="0" t="0" r="2540" b="0"/>
+            <wp:docPr id="10" name="Picture 10"/>
+            <wp:cNvGraphicFramePr>
+              <a:graphicFrameLocks xmlns:a="http://schemas.openxmlformats.org/drawingml/2006/main" noChangeAspect="1"/>
+            </wp:cNvGraphicFramePr>
+            <a:graphic xmlns:a="http://schemas.openxmlformats.org/drawingml/2006/main">
+              <a:graphicData uri="http://schemas.openxmlformats.org/drawingml/2006/picture">
+                <pic:pic xmlns:pic="http://schemas.openxmlformats.org/drawingml/2006/picture">
+                  <pic:nvPicPr>
+                    <pic:cNvPr id="1" name=""/>
+                    <pic:cNvPicPr/>
+                  </pic:nvPicPr>
+                  <pic:blipFill>
+                    <a:blip r:embed="rId19"/>
+                    <a:stretch>
+                      <a:fillRect/>
+                    </a:stretch>
+                  </pic:blipFill>
+                  <pic:spPr>
+                    <a:xfrm>
+                      <a:off x="0" y="0"/>
+                      <a:ext cx="5731510" cy="1815465"/>
+                    </a:xfrm>
+                    <a:prstGeom prst="rect">
+                      <a:avLst/>
+                    </a:prstGeom>
+                  </pic:spPr>
+                </pic:pic>
+              </a:graphicData>
+            </a:graphic>
+          </wp:inline>
+        </w:drawing>
       </w:r>
     </w:p>
     <w:p>
@@ -1304,18 +1974,18 @@
           <w:sz w:val="28"/>
           <w:szCs w:val="28"/>
         </w:rPr>
-        <w:t>worked with the Windows CLI and with Batch files to retrieve useful information about the device at hand</w:t>
-      </w:r>
-      <w:r>
-        <w:rPr>
-          <w:sz w:val="28"/>
-          <w:szCs w:val="28"/>
-        </w:rPr>
-        <w:t xml:space="preserve"> and the network it is connected to.</w:t>
+        <w:t xml:space="preserve">worked with </w:t>
+      </w:r>
+      <w:r>
+        <w:rPr>
+          <w:sz w:val="28"/>
+          <w:szCs w:val="28"/>
+        </w:rPr>
+        <w:t>WinHex, a hex editor, to view contents of files byte by byte and analyse them. We also explored how hidden streams can be made and store files in them.</w:t>
       </w:r>
     </w:p>
     <w:sectPr>
-      <w:footerReference w:type="default" r:id="rId13"/>
+      <w:footerReference w:type="default" r:id="rId20"/>
       <w:pgSz w:w="11906" w:h="16838"/>
       <w:pgMar w:top="1440" w:right="1440" w:bottom="1440" w:left="1440" w:header="708" w:footer="708" w:gutter="0"/>
       <w:cols w:space="708"/>

</xml_diff>

<commit_message>
DF Lab 8 complete
</commit_message>
<xml_diff>
--- a/Digital Forensics/Lab8/Exercise7.docx
+++ b/Digital Forensics/Lab8/Exercise7.docx
@@ -300,7 +300,7 @@
                 <w:sz w:val="24"/>
                 <w:szCs w:val="24"/>
               </w:rPr>
-              <w:t>6</w:t>
+              <w:t>8</w:t>
             </w:r>
             <w:r>
               <w:rPr>
@@ -1332,6 +1332,7 @@
       </w:pPr>
       <w:r>
         <w:rPr>
+          <w:noProof/>
           <w:sz w:val="28"/>
           <w:szCs w:val="28"/>
         </w:rPr>
@@ -1396,6 +1397,7 @@
       </w:pPr>
       <w:r>
         <w:rPr>
+          <w:noProof/>
           <w:sz w:val="28"/>
           <w:szCs w:val="28"/>
         </w:rPr>
@@ -1460,6 +1462,7 @@
       </w:pPr>
       <w:r>
         <w:rPr>
+          <w:noProof/>
           <w:sz w:val="28"/>
           <w:szCs w:val="28"/>
         </w:rPr>
@@ -1525,6 +1528,7 @@
       </w:pPr>
       <w:r>
         <w:rPr>
+          <w:noProof/>
           <w:sz w:val="28"/>
           <w:szCs w:val="28"/>
         </w:rPr>
@@ -1634,6 +1638,7 @@
       </w:pPr>
       <w:r>
         <w:rPr>
+          <w:noProof/>
           <w:sz w:val="28"/>
           <w:szCs w:val="28"/>
         </w:rPr>
@@ -1740,6 +1745,7 @@
       </w:pPr>
       <w:r>
         <w:rPr>
+          <w:noProof/>
           <w:sz w:val="28"/>
           <w:szCs w:val="28"/>
         </w:rPr>
@@ -1892,6 +1898,7 @@
       </w:pPr>
       <w:r>
         <w:rPr>
+          <w:noProof/>
           <w:sz w:val="28"/>
           <w:szCs w:val="28"/>
         </w:rPr>
@@ -3739,6 +3746,7 @@
   <w:style w:type="character" w:default="1" w:styleId="DefaultParagraphFont">
     <w:name w:val="Default Paragraph Font"/>
     <w:uiPriority w:val="1"/>
+    <w:semiHidden/>
     <w:unhideWhenUsed/>
   </w:style>
   <w:style w:type="table" w:default="1" w:styleId="TableNormal">

</xml_diff>